<commit_message>
Course Report with Flyweight
</commit_message>
<xml_diff>
--- a/CourseAssignment/CourseReport.docx
+++ b/CourseAssignment/CourseReport.docx
@@ -4,16 +4,18 @@
   <w:body>
     <w:p>
       <w:pPr>
-        <w:pStyle w:val="Title"/>
+        <w:pStyle w:val="Tytu"/>
         <w:spacing w:before="60"/>
         <w:jc w:val="center"/>
         <w:rPr>
           <w:rFonts w:ascii="Arial" w:hAnsi="Arial" w:cs="Arial"/>
-        </w:rPr>
-      </w:pPr>
-      <w:r>
-        <w:rPr>
-          <w:rFonts w:ascii="Arial" w:hAnsi="Arial" w:cs="Arial"/>
+          <w:lang w:val="pl-PL"/>
+        </w:rPr>
+      </w:pPr>
+      <w:r>
+        <w:rPr>
+          <w:rFonts w:ascii="Arial" w:hAnsi="Arial" w:cs="Arial"/>
+          <w:lang w:val="pl-PL"/>
         </w:rPr>
         <w:t>Course Report</w:t>
       </w:r>
@@ -23,38 +25,43 @@
         <w:spacing w:before="60"/>
         <w:rPr>
           <w:rFonts w:ascii="Arial" w:hAnsi="Arial" w:cs="Arial"/>
-        </w:rPr>
-      </w:pPr>
-    </w:p>
-    <w:p>
-      <w:pPr>
-        <w:spacing w:before="60"/>
-        <w:rPr>
-          <w:rFonts w:ascii="Arial" w:hAnsi="Arial" w:cs="Arial"/>
-        </w:rPr>
-      </w:pPr>
-    </w:p>
-    <w:p>
-      <w:pPr>
-        <w:spacing w:before="60"/>
-        <w:rPr>
-          <w:rFonts w:ascii="Arial" w:hAnsi="Arial" w:cs="Arial"/>
-        </w:rPr>
-      </w:pPr>
-    </w:p>
-    <w:p>
-      <w:pPr>
-        <w:spacing w:before="60"/>
-        <w:rPr>
-          <w:rFonts w:ascii="Arial" w:hAnsi="Arial" w:cs="Arial"/>
-        </w:rPr>
-      </w:pPr>
-    </w:p>
-    <w:p>
-      <w:pPr>
-        <w:spacing w:before="60"/>
-        <w:rPr>
-          <w:rFonts w:ascii="Arial" w:hAnsi="Arial" w:cs="Arial"/>
+          <w:lang w:val="pl-PL"/>
+        </w:rPr>
+      </w:pPr>
+    </w:p>
+    <w:p>
+      <w:pPr>
+        <w:spacing w:before="60"/>
+        <w:rPr>
+          <w:rFonts w:ascii="Arial" w:hAnsi="Arial" w:cs="Arial"/>
+          <w:lang w:val="pl-PL"/>
+        </w:rPr>
+      </w:pPr>
+    </w:p>
+    <w:p>
+      <w:pPr>
+        <w:spacing w:before="60"/>
+        <w:rPr>
+          <w:rFonts w:ascii="Arial" w:hAnsi="Arial" w:cs="Arial"/>
+          <w:lang w:val="pl-PL"/>
+        </w:rPr>
+      </w:pPr>
+    </w:p>
+    <w:p>
+      <w:pPr>
+        <w:spacing w:before="60"/>
+        <w:rPr>
+          <w:rFonts w:ascii="Arial" w:hAnsi="Arial" w:cs="Arial"/>
+          <w:lang w:val="pl-PL"/>
+        </w:rPr>
+      </w:pPr>
+    </w:p>
+    <w:p>
+      <w:pPr>
+        <w:spacing w:before="60"/>
+        <w:rPr>
+          <w:rFonts w:ascii="Arial" w:hAnsi="Arial" w:cs="Arial"/>
+          <w:lang w:val="pl-PL"/>
         </w:rPr>
       </w:pPr>
     </w:p>
@@ -63,6 +70,9 @@
         <w:pStyle w:val="Body"/>
         <w:spacing w:before="60"/>
         <w:jc w:val="center"/>
+        <w:rPr>
+          <w:lang w:val="pl-PL"/>
+        </w:rPr>
       </w:pPr>
       <w:r>
         <w:rPr>
@@ -76,17 +86,45 @@
         <w:pStyle w:val="Body"/>
         <w:spacing w:before="60"/>
         <w:jc w:val="center"/>
-      </w:pPr>
-      <w:r>
-        <w:t xml:space="preserve">Dominika </w:t>
+        <w:rPr>
+          <w:lang w:val="pl-PL"/>
+        </w:rPr>
+      </w:pPr>
+      <w:r>
+        <w:rPr>
+          <w:lang w:val="pl-PL"/>
+        </w:rPr>
+        <w:t>Dominika Kubicz 266148</w:t>
+      </w:r>
+    </w:p>
+    <w:p>
+      <w:pPr>
+        <w:pStyle w:val="Body"/>
+        <w:spacing w:before="60"/>
+        <w:jc w:val="center"/>
+        <w:rPr>
+          <w:lang w:val="pl-PL"/>
+        </w:rPr>
+      </w:pPr>
+      <w:r>
+        <w:rPr>
+          <w:lang w:val="pl-PL"/>
+        </w:rPr>
+        <w:t xml:space="preserve">Nikita </w:t>
       </w:r>
       <w:proofErr w:type="spellStart"/>
       <w:r>
-        <w:t>Kubicz</w:t>
+        <w:rPr>
+          <w:lang w:val="pl-PL"/>
+        </w:rPr>
+        <w:t>Roskovs</w:t>
       </w:r>
       <w:proofErr w:type="spellEnd"/>
       <w:r>
-        <w:t xml:space="preserve"> 266148</w:t>
+        <w:rPr>
+          <w:lang w:val="pl-PL"/>
+        </w:rPr>
+        <w:t xml:space="preserve"> 266900</w:t>
       </w:r>
     </w:p>
     <w:p>
@@ -94,17 +132,29 @@
         <w:pStyle w:val="Body"/>
         <w:spacing w:before="60"/>
         <w:jc w:val="center"/>
-      </w:pPr>
-      <w:r>
-        <w:t xml:space="preserve">Nikita </w:t>
+        <w:rPr>
+          <w:lang w:val="pl-PL"/>
+        </w:rPr>
+      </w:pPr>
+      <w:r>
+        <w:rPr>
+          <w:lang w:val="pl-PL"/>
+        </w:rPr>
+        <w:t xml:space="preserve">Tudor </w:t>
       </w:r>
       <w:proofErr w:type="spellStart"/>
       <w:r>
-        <w:t>Roskovs</w:t>
+        <w:rPr>
+          <w:lang w:val="pl-PL"/>
+        </w:rPr>
+        <w:t>Ciobanu</w:t>
       </w:r>
       <w:proofErr w:type="spellEnd"/>
       <w:r>
-        <w:t xml:space="preserve"> 266900</w:t>
+        <w:rPr>
+          <w:lang w:val="pl-PL"/>
+        </w:rPr>
+        <w:t xml:space="preserve"> 267632</w:t>
       </w:r>
     </w:p>
     <w:p>
@@ -112,24 +162,19 @@
         <w:pStyle w:val="Body"/>
         <w:spacing w:before="60"/>
         <w:jc w:val="center"/>
-      </w:pPr>
-      <w:r>
-        <w:t xml:space="preserve">Tudor </w:t>
-      </w:r>
-      <w:proofErr w:type="spellStart"/>
-      <w:r>
-        <w:t>Ciobanu</w:t>
-      </w:r>
-      <w:proofErr w:type="spellEnd"/>
-      <w:r>
-        <w:t xml:space="preserve"> 267632</w:t>
-      </w:r>
+        <w:rPr>
+          <w:lang w:val="pl-PL"/>
+        </w:rPr>
+      </w:pPr>
     </w:p>
     <w:p>
       <w:pPr>
         <w:pStyle w:val="Body"/>
         <w:spacing w:before="60"/>
         <w:jc w:val="center"/>
+        <w:rPr>
+          <w:lang w:val="pl-PL"/>
+        </w:rPr>
       </w:pPr>
     </w:p>
     <w:p>
@@ -137,13 +182,9 @@
         <w:pStyle w:val="Body"/>
         <w:spacing w:before="60"/>
         <w:jc w:val="center"/>
-      </w:pPr>
-    </w:p>
-    <w:p>
-      <w:pPr>
-        <w:pStyle w:val="Body"/>
-        <w:spacing w:before="60"/>
-        <w:jc w:val="center"/>
+        <w:rPr>
+          <w:lang w:val="pl-PL"/>
+        </w:rPr>
       </w:pPr>
     </w:p>
     <w:p>
@@ -154,12 +195,14 @@
         <w:rPr>
           <w:sz w:val="32"/>
           <w:szCs w:val="32"/>
+          <w:lang w:val="pl-PL"/>
         </w:rPr>
       </w:pPr>
       <w:r>
         <w:rPr>
           <w:sz w:val="32"/>
           <w:szCs w:val="32"/>
+          <w:lang w:val="pl-PL"/>
         </w:rPr>
         <w:t xml:space="preserve"> </w:t>
       </w:r>
@@ -168,6 +211,7 @@
         <w:rPr>
           <w:sz w:val="32"/>
           <w:szCs w:val="32"/>
+          <w:lang w:val="pl-PL"/>
         </w:rPr>
         <w:t>Ib</w:t>
       </w:r>
@@ -176,6 +220,7 @@
         <w:rPr>
           <w:sz w:val="32"/>
           <w:szCs w:val="32"/>
+          <w:lang w:val="pl-PL"/>
         </w:rPr>
         <w:t xml:space="preserve"> </w:t>
       </w:r>
@@ -184,6 +229,7 @@
         <w:rPr>
           <w:sz w:val="32"/>
           <w:szCs w:val="32"/>
+          <w:lang w:val="pl-PL"/>
         </w:rPr>
         <w:t>Havn</w:t>
       </w:r>
@@ -192,6 +238,7 @@
         <w:rPr>
           <w:sz w:val="32"/>
           <w:szCs w:val="32"/>
+          <w:lang w:val="pl-PL"/>
         </w:rPr>
         <w:t xml:space="preserve"> (IHA)</w:t>
       </w:r>
@@ -204,12 +251,14 @@
         <w:rPr>
           <w:sz w:val="32"/>
           <w:szCs w:val="32"/>
+          <w:lang w:val="pl-PL"/>
         </w:rPr>
       </w:pPr>
       <w:r>
         <w:rPr>
           <w:sz w:val="32"/>
           <w:szCs w:val="32"/>
+          <w:lang w:val="pl-PL"/>
         </w:rPr>
         <w:t xml:space="preserve">Joseph </w:t>
       </w:r>
@@ -218,6 +267,7 @@
         <w:rPr>
           <w:sz w:val="32"/>
           <w:szCs w:val="32"/>
+          <w:lang w:val="pl-PL"/>
         </w:rPr>
         <w:t>Chukwudi</w:t>
       </w:r>
@@ -226,6 +276,7 @@
         <w:rPr>
           <w:sz w:val="32"/>
           <w:szCs w:val="32"/>
+          <w:lang w:val="pl-PL"/>
         </w:rPr>
         <w:t xml:space="preserve"> </w:t>
       </w:r>
@@ -234,6 +285,7 @@
         <w:rPr>
           <w:sz w:val="32"/>
           <w:szCs w:val="32"/>
+          <w:lang w:val="pl-PL"/>
         </w:rPr>
         <w:t>Okika</w:t>
       </w:r>
@@ -242,6 +294,7 @@
         <w:rPr>
           <w:sz w:val="32"/>
           <w:szCs w:val="32"/>
+          <w:lang w:val="pl-PL"/>
         </w:rPr>
         <w:t xml:space="preserve"> (JOOK)</w:t>
       </w:r>
@@ -384,7 +437,7 @@
     </w:p>
     <w:p>
       <w:pPr>
-        <w:pStyle w:val="Heading1"/>
+        <w:pStyle w:val="Nagwek1"/>
         <w:spacing w:before="60"/>
         <w:rPr>
           <w:rFonts w:ascii="Arial" w:hAnsi="Arial" w:cs="Arial"/>
@@ -787,7 +840,7 @@
     </w:p>
     <w:tbl>
       <w:tblPr>
-        <w:tblStyle w:val="TableGrid"/>
+        <w:tblStyle w:val="Tabela-Siatka"/>
         <w:tblW w:w="0" w:type="auto"/>
         <w:tblLook w:val="04A0" w:firstRow="1" w:lastRow="0" w:firstColumn="1" w:lastColumn="0" w:noHBand="0" w:noVBand="1"/>
       </w:tblPr>
@@ -909,10 +962,7 @@
               <w:jc w:val="center"/>
             </w:pPr>
             <w:r>
-              <w:t xml:space="preserve">A log being created and printed when a member is </w:t>
-            </w:r>
-            <w:r>
-              <w:t>removed</w:t>
+              <w:t>A log being created and printed when a member is removed</w:t>
             </w:r>
           </w:p>
         </w:tc>
@@ -955,8 +1005,6 @@
           <w:rFonts w:ascii="Arial" w:hAnsi="Arial" w:cs="Arial"/>
         </w:rPr>
       </w:pPr>
-      <w:bookmarkStart w:id="0" w:name="_GoBack"/>
-      <w:bookmarkEnd w:id="0"/>
     </w:p>
     <w:p>
       <w:pPr>
@@ -1270,21 +1318,7 @@
         <w:rPr>
           <w:rFonts w:ascii="Arial" w:hAnsi="Arial" w:cs="Arial"/>
         </w:rPr>
-        <w:t xml:space="preserve"> there is an </w:t>
-      </w:r>
-      <w:proofErr w:type="gramStart"/>
-      <w:r>
-        <w:rPr>
-          <w:rFonts w:ascii="Arial" w:hAnsi="Arial" w:cs="Arial"/>
-        </w:rPr>
-        <w:t>update(</w:t>
-      </w:r>
-      <w:proofErr w:type="gramEnd"/>
-      <w:r>
-        <w:rPr>
-          <w:rFonts w:ascii="Arial" w:hAnsi="Arial" w:cs="Arial"/>
-        </w:rPr>
-        <w:t>) method from extending.</w:t>
+        <w:t xml:space="preserve"> there is an update() method from extending.</w:t>
       </w:r>
     </w:p>
     <w:p>
@@ -1568,8 +1602,1012 @@
         <w:t>Test:</w:t>
       </w:r>
     </w:p>
+    <w:p>
+      <w:pPr>
+        <w:spacing w:before="60"/>
+        <w:rPr>
+          <w:rFonts w:ascii="Arial" w:hAnsi="Arial" w:cs="Arial"/>
+        </w:rPr>
+      </w:pPr>
+    </w:p>
+    <w:p>
+      <w:pPr>
+        <w:spacing w:before="60"/>
+        <w:rPr>
+          <w:rFonts w:ascii="Arial" w:hAnsi="Arial" w:cs="Arial"/>
+        </w:rPr>
+      </w:pPr>
+    </w:p>
+    <w:p>
+      <w:pPr>
+        <w:spacing w:before="60"/>
+        <w:rPr>
+          <w:rFonts w:ascii="Arial" w:hAnsi="Arial" w:cs="Arial"/>
+        </w:rPr>
+      </w:pPr>
+    </w:p>
+    <w:p>
+      <w:pPr>
+        <w:spacing w:before="60"/>
+        <w:rPr>
+          <w:rFonts w:ascii="Arial" w:hAnsi="Arial" w:cs="Arial"/>
+        </w:rPr>
+      </w:pPr>
+    </w:p>
+    <w:p>
+      <w:pPr>
+        <w:spacing w:before="60"/>
+        <w:rPr>
+          <w:rFonts w:ascii="Arial" w:hAnsi="Arial" w:cs="Arial"/>
+        </w:rPr>
+      </w:pPr>
+    </w:p>
+    <w:p>
+      <w:pPr>
+        <w:spacing w:before="60"/>
+        <w:rPr>
+          <w:rFonts w:ascii="Arial" w:hAnsi="Arial" w:cs="Arial"/>
+        </w:rPr>
+      </w:pPr>
+    </w:p>
+    <w:p>
+      <w:pPr>
+        <w:spacing w:before="60"/>
+        <w:rPr>
+          <w:rFonts w:ascii="Arial" w:hAnsi="Arial" w:cs="Arial"/>
+        </w:rPr>
+      </w:pPr>
+    </w:p>
+    <w:p>
+      <w:pPr>
+        <w:spacing w:before="60"/>
+        <w:rPr>
+          <w:rFonts w:ascii="Arial" w:hAnsi="Arial" w:cs="Arial"/>
+        </w:rPr>
+      </w:pPr>
+    </w:p>
+    <w:p>
+      <w:pPr>
+        <w:spacing w:before="60"/>
+        <w:rPr>
+          <w:rFonts w:ascii="Arial" w:hAnsi="Arial" w:cs="Arial"/>
+        </w:rPr>
+      </w:pPr>
+    </w:p>
+    <w:p>
+      <w:pPr>
+        <w:spacing w:before="60"/>
+        <w:rPr>
+          <w:rFonts w:ascii="Arial" w:hAnsi="Arial" w:cs="Arial"/>
+        </w:rPr>
+      </w:pPr>
+    </w:p>
+    <w:p>
+      <w:pPr>
+        <w:spacing w:before="60"/>
+        <w:rPr>
+          <w:rFonts w:ascii="Arial" w:hAnsi="Arial" w:cs="Arial"/>
+        </w:rPr>
+      </w:pPr>
+    </w:p>
+    <w:p>
+      <w:pPr>
+        <w:spacing w:before="60"/>
+        <w:rPr>
+          <w:rFonts w:ascii="Arial" w:hAnsi="Arial" w:cs="Arial"/>
+        </w:rPr>
+      </w:pPr>
+    </w:p>
+    <w:p>
+      <w:pPr>
+        <w:spacing w:before="60"/>
+        <w:rPr>
+          <w:rFonts w:ascii="Arial" w:hAnsi="Arial" w:cs="Arial"/>
+        </w:rPr>
+      </w:pPr>
+    </w:p>
+    <w:p>
+      <w:pPr>
+        <w:spacing w:before="60"/>
+        <w:rPr>
+          <w:rFonts w:ascii="Arial" w:hAnsi="Arial" w:cs="Arial"/>
+        </w:rPr>
+      </w:pPr>
+    </w:p>
+    <w:p>
+      <w:pPr>
+        <w:spacing w:before="60"/>
+        <w:rPr>
+          <w:rFonts w:ascii="Arial" w:hAnsi="Arial" w:cs="Arial"/>
+        </w:rPr>
+      </w:pPr>
+    </w:p>
+    <w:p>
+      <w:pPr>
+        <w:spacing w:before="60"/>
+        <w:rPr>
+          <w:rFonts w:ascii="Arial" w:hAnsi="Arial" w:cs="Arial"/>
+        </w:rPr>
+      </w:pPr>
+    </w:p>
+    <w:p>
+      <w:pPr>
+        <w:rPr>
+          <w:rFonts w:ascii="Arial" w:hAnsi="Arial" w:cs="Arial"/>
+        </w:rPr>
+      </w:pPr>
+    </w:p>
+    <w:p>
+      <w:r>
+        <w:lastRenderedPageBreak/>
+        <w:t>Flyweight pattern</w:t>
+      </w:r>
+    </w:p>
+    <w:p>
+      <w:r>
+        <w:t>Definition:</w:t>
+      </w:r>
+    </w:p>
+    <w:p>
+      <w:r>
+        <w:t>A flyweight has an object class and it’s “object factory” which has a hash map to store the objects. The factory implements an abstract class to which an object that uses flyweight’s instance variable has access to.</w:t>
+      </w:r>
+    </w:p>
+    <w:p>
+      <w:r>
+        <w:t>Reason for use:</w:t>
+      </w:r>
+    </w:p>
+    <w:p>
+      <w:r>
+        <w:t>We use flyweight to have a limited number of preference assigned to numerous members, in order to lower the memory usage.</w:t>
+      </w:r>
+    </w:p>
+    <w:p>
+      <w:r>
+        <w:rPr>
+          <w:noProof/>
+        </w:rPr>
+        <w:drawing>
+          <wp:anchor distT="0" distB="0" distL="114300" distR="114300" simplePos="0" relativeHeight="251659264" behindDoc="0" locked="0" layoutInCell="1" allowOverlap="1" wp14:anchorId="2EE2046B" wp14:editId="2FD03DC3">
+            <wp:simplePos x="0" y="0"/>
+            <wp:positionH relativeFrom="margin">
+              <wp:align>center</wp:align>
+            </wp:positionH>
+            <wp:positionV relativeFrom="paragraph">
+              <wp:posOffset>243840</wp:posOffset>
+            </wp:positionV>
+            <wp:extent cx="6545580" cy="4822143"/>
+            <wp:effectExtent l="0" t="0" r="7620" b="0"/>
+            <wp:wrapNone/>
+            <wp:docPr id="12" name="Obraz 12"/>
+            <wp:cNvGraphicFramePr>
+              <a:graphicFrameLocks xmlns:a="http://schemas.openxmlformats.org/drawingml/2006/main" noChangeAspect="1"/>
+            </wp:cNvGraphicFramePr>
+            <a:graphic xmlns:a="http://schemas.openxmlformats.org/drawingml/2006/main">
+              <a:graphicData uri="http://schemas.openxmlformats.org/drawingml/2006/picture">
+                <pic:pic xmlns:pic="http://schemas.openxmlformats.org/drawingml/2006/picture">
+                  <pic:nvPicPr>
+                    <pic:cNvPr id="1" name="flyweight.png"/>
+                    <pic:cNvPicPr/>
+                  </pic:nvPicPr>
+                  <pic:blipFill>
+                    <a:blip r:embed="rId14">
+                      <a:extLst>
+                        <a:ext uri="{28A0092B-C50C-407E-A947-70E740481C1C}">
+                          <a14:useLocalDpi xmlns:a14="http://schemas.microsoft.com/office/drawing/2010/main" val="0"/>
+                        </a:ext>
+                      </a:extLst>
+                    </a:blip>
+                    <a:stretch>
+                      <a:fillRect/>
+                    </a:stretch>
+                  </pic:blipFill>
+                  <pic:spPr>
+                    <a:xfrm>
+                      <a:off x="0" y="0"/>
+                      <a:ext cx="6545580" cy="4822143"/>
+                    </a:xfrm>
+                    <a:prstGeom prst="rect">
+                      <a:avLst/>
+                    </a:prstGeom>
+                  </pic:spPr>
+                </pic:pic>
+              </a:graphicData>
+            </a:graphic>
+            <wp14:sizeRelH relativeFrom="page">
+              <wp14:pctWidth>0</wp14:pctWidth>
+            </wp14:sizeRelH>
+            <wp14:sizeRelV relativeFrom="page">
+              <wp14:pctHeight>0</wp14:pctHeight>
+            </wp14:sizeRelV>
+          </wp:anchor>
+        </w:drawing>
+      </w:r>
+      <w:r>
+        <w:t>Design:</w:t>
+      </w:r>
+    </w:p>
+    <w:p/>
+    <w:p/>
+    <w:p/>
+    <w:p/>
+    <w:p/>
+    <w:p/>
+    <w:p/>
+    <w:p/>
+    <w:p/>
+    <w:p/>
+    <w:p/>
+    <w:p/>
+    <w:p/>
+    <w:p/>
+    <w:p/>
+    <w:p/>
+    <w:p/>
+    <w:p>
+      <w:r>
+        <w:lastRenderedPageBreak/>
+        <w:t xml:space="preserve">In our system flyweight has a Preference, a </w:t>
+      </w:r>
+      <w:proofErr w:type="spellStart"/>
+      <w:r>
+        <w:t>PreferenceFactory</w:t>
+      </w:r>
+      <w:proofErr w:type="spellEnd"/>
+      <w:r>
+        <w:t xml:space="preserve">, an </w:t>
+      </w:r>
+      <w:proofErr w:type="spellStart"/>
+      <w:r>
+        <w:t>AbstractPrefrence</w:t>
+      </w:r>
+      <w:proofErr w:type="spellEnd"/>
+      <w:r>
+        <w:t xml:space="preserve"> and a Member</w:t>
+      </w:r>
+      <w:r>
+        <w:t xml:space="preserve"> </w:t>
+      </w:r>
+      <w:r>
+        <w:t xml:space="preserve">class. The Preference extends the </w:t>
+      </w:r>
+      <w:proofErr w:type="spellStart"/>
+      <w:r>
+        <w:t>AbstractPrefrence</w:t>
+      </w:r>
+      <w:proofErr w:type="spellEnd"/>
+      <w:r>
+        <w:t xml:space="preserve"> and in the Preference class we only have a constructor where we call the </w:t>
+      </w:r>
+      <w:proofErr w:type="spellStart"/>
+      <w:r>
+        <w:t>AbstractPreference</w:t>
+      </w:r>
+      <w:proofErr w:type="spellEnd"/>
+      <w:r>
+        <w:t xml:space="preserve"> constructor. In the </w:t>
+      </w:r>
+      <w:proofErr w:type="spellStart"/>
+      <w:r>
+        <w:t>PreferenceFactory</w:t>
+      </w:r>
+      <w:proofErr w:type="spellEnd"/>
+      <w:r>
+        <w:t xml:space="preserve"> we have a hash map to store the preferences and a static method </w:t>
+      </w:r>
+      <w:proofErr w:type="spellStart"/>
+      <w:r>
+        <w:t>getPrefrence</w:t>
+      </w:r>
+      <w:proofErr w:type="spellEnd"/>
+      <w:r>
+        <w:t xml:space="preserve">() which gets an existing preference from the hash map or creates a new one and add it to the hash map. In the </w:t>
+      </w:r>
+      <w:proofErr w:type="spellStart"/>
+      <w:r>
+        <w:t>AbstractPrefrence</w:t>
+      </w:r>
+      <w:proofErr w:type="spellEnd"/>
+      <w:r>
+        <w:t xml:space="preserve"> we have a constructor that when we create a new preference sets it name and depending on the name assigns </w:t>
+      </w:r>
+      <w:proofErr w:type="spellStart"/>
+      <w:r>
+        <w:t>a</w:t>
+      </w:r>
+      <w:proofErr w:type="spellEnd"/>
+      <w:r>
+        <w:t xml:space="preserve"> event type to it. The member class in </w:t>
+      </w:r>
+      <w:proofErr w:type="spellStart"/>
+      <w:r>
+        <w:t>it’s</w:t>
+      </w:r>
+      <w:proofErr w:type="spellEnd"/>
+      <w:r>
+        <w:t xml:space="preserve"> constructor calls the </w:t>
+      </w:r>
+      <w:proofErr w:type="spellStart"/>
+      <w:r>
+        <w:t>PreferenceFactory</w:t>
+      </w:r>
+      <w:proofErr w:type="spellEnd"/>
+      <w:r>
+        <w:t xml:space="preserve"> to get a preference from the hash map and assigns it to a certain member.</w:t>
+      </w:r>
+    </w:p>
+    <w:p/>
+    <w:p>
+      <w:r>
+        <w:rPr>
+          <w:noProof/>
+        </w:rPr>
+        <w:drawing>
+          <wp:anchor distT="0" distB="0" distL="114300" distR="114300" simplePos="0" relativeHeight="251660288" behindDoc="0" locked="0" layoutInCell="1" allowOverlap="1" wp14:anchorId="62DE20DA" wp14:editId="7E9F422E">
+            <wp:simplePos x="0" y="0"/>
+            <wp:positionH relativeFrom="margin">
+              <wp:posOffset>7620</wp:posOffset>
+            </wp:positionH>
+            <wp:positionV relativeFrom="paragraph">
+              <wp:posOffset>196215</wp:posOffset>
+            </wp:positionV>
+            <wp:extent cx="3166110" cy="864468"/>
+            <wp:effectExtent l="0" t="0" r="0" b="0"/>
+            <wp:wrapNone/>
+            <wp:docPr id="13" name="Obraz 13"/>
+            <wp:cNvGraphicFramePr>
+              <a:graphicFrameLocks xmlns:a="http://schemas.openxmlformats.org/drawingml/2006/main" noChangeAspect="1"/>
+            </wp:cNvGraphicFramePr>
+            <a:graphic xmlns:a="http://schemas.openxmlformats.org/drawingml/2006/main">
+              <a:graphicData uri="http://schemas.openxmlformats.org/drawingml/2006/picture">
+                <pic:pic xmlns:pic="http://schemas.openxmlformats.org/drawingml/2006/picture">
+                  <pic:nvPicPr>
+                    <pic:cNvPr id="1" name=""/>
+                    <pic:cNvPicPr/>
+                  </pic:nvPicPr>
+                  <pic:blipFill>
+                    <a:blip r:embed="rId15">
+                      <a:extLst>
+                        <a:ext uri="{28A0092B-C50C-407E-A947-70E740481C1C}">
+                          <a14:useLocalDpi xmlns:a14="http://schemas.microsoft.com/office/drawing/2010/main" val="0"/>
+                        </a:ext>
+                      </a:extLst>
+                    </a:blip>
+                    <a:stretch>
+                      <a:fillRect/>
+                    </a:stretch>
+                  </pic:blipFill>
+                  <pic:spPr>
+                    <a:xfrm>
+                      <a:off x="0" y="0"/>
+                      <a:ext cx="3166110" cy="864468"/>
+                    </a:xfrm>
+                    <a:prstGeom prst="rect">
+                      <a:avLst/>
+                    </a:prstGeom>
+                  </pic:spPr>
+                </pic:pic>
+              </a:graphicData>
+            </a:graphic>
+            <wp14:sizeRelH relativeFrom="margin">
+              <wp14:pctWidth>0</wp14:pctWidth>
+            </wp14:sizeRelH>
+            <wp14:sizeRelV relativeFrom="margin">
+              <wp14:pctHeight>0</wp14:pctHeight>
+            </wp14:sizeRelV>
+          </wp:anchor>
+        </w:drawing>
+      </w:r>
+      <w:r>
+        <w:t>Implementation:</w:t>
+      </w:r>
+    </w:p>
+    <w:p/>
+    <w:p/>
+    <w:p/>
+    <w:p>
+      <w:r>
+        <w:t xml:space="preserve">Preference constructor calling </w:t>
+      </w:r>
+      <w:proofErr w:type="spellStart"/>
+      <w:r>
+        <w:t>AbstractPreference’s</w:t>
+      </w:r>
+      <w:proofErr w:type="spellEnd"/>
+      <w:r>
+        <w:t xml:space="preserve"> constructor.</w:t>
+      </w:r>
+    </w:p>
+    <w:p>
+      <w:r>
+        <w:rPr>
+          <w:noProof/>
+        </w:rPr>
+        <w:drawing>
+          <wp:anchor distT="0" distB="0" distL="114300" distR="114300" simplePos="0" relativeHeight="251661312" behindDoc="0" locked="0" layoutInCell="1" allowOverlap="1" wp14:anchorId="3EBAC9A2" wp14:editId="1ED62D7C">
+            <wp:simplePos x="0" y="0"/>
+            <wp:positionH relativeFrom="margin">
+              <wp:align>right</wp:align>
+            </wp:positionH>
+            <wp:positionV relativeFrom="paragraph">
+              <wp:posOffset>140970</wp:posOffset>
+            </wp:positionV>
+            <wp:extent cx="5760720" cy="1663065"/>
+            <wp:effectExtent l="0" t="0" r="0" b="0"/>
+            <wp:wrapNone/>
+            <wp:docPr id="14" name="Obraz 14"/>
+            <wp:cNvGraphicFramePr>
+              <a:graphicFrameLocks xmlns:a="http://schemas.openxmlformats.org/drawingml/2006/main" noChangeAspect="1"/>
+            </wp:cNvGraphicFramePr>
+            <a:graphic xmlns:a="http://schemas.openxmlformats.org/drawingml/2006/main">
+              <a:graphicData uri="http://schemas.openxmlformats.org/drawingml/2006/picture">
+                <pic:pic xmlns:pic="http://schemas.openxmlformats.org/drawingml/2006/picture">
+                  <pic:nvPicPr>
+                    <pic:cNvPr id="1" name=""/>
+                    <pic:cNvPicPr/>
+                  </pic:nvPicPr>
+                  <pic:blipFill>
+                    <a:blip r:embed="rId16" cstate="print">
+                      <a:extLst>
+                        <a:ext uri="{28A0092B-C50C-407E-A947-70E740481C1C}">
+                          <a14:useLocalDpi xmlns:a14="http://schemas.microsoft.com/office/drawing/2010/main" val="0"/>
+                        </a:ext>
+                      </a:extLst>
+                    </a:blip>
+                    <a:stretch>
+                      <a:fillRect/>
+                    </a:stretch>
+                  </pic:blipFill>
+                  <pic:spPr>
+                    <a:xfrm>
+                      <a:off x="0" y="0"/>
+                      <a:ext cx="5760720" cy="1663065"/>
+                    </a:xfrm>
+                    <a:prstGeom prst="rect">
+                      <a:avLst/>
+                    </a:prstGeom>
+                  </pic:spPr>
+                </pic:pic>
+              </a:graphicData>
+            </a:graphic>
+          </wp:anchor>
+        </w:drawing>
+      </w:r>
+    </w:p>
+    <w:p/>
+    <w:p/>
+    <w:p/>
+    <w:p/>
+    <w:p/>
+    <w:p/>
+    <w:p>
+      <w:proofErr w:type="spellStart"/>
+      <w:r>
+        <w:t>PrefrenceFactory</w:t>
+      </w:r>
+      <w:proofErr w:type="spellEnd"/>
+      <w:r>
+        <w:t xml:space="preserve"> has a hash map a</w:t>
+      </w:r>
+      <w:r>
+        <w:t xml:space="preserve">nd a static method </w:t>
+      </w:r>
+      <w:proofErr w:type="spellStart"/>
+      <w:r>
+        <w:t>getPrefrence</w:t>
+      </w:r>
+      <w:proofErr w:type="spellEnd"/>
+      <w:r>
+        <w:t>().</w:t>
+      </w:r>
+    </w:p>
+    <w:p/>
+    <w:p>
+      <w:pPr>
+        <w:rPr>
+          <w:noProof/>
+        </w:rPr>
+      </w:pPr>
+      <w:r>
+        <w:rPr>
+          <w:noProof/>
+        </w:rPr>
+        <w:t xml:space="preserve"> </w:t>
+      </w:r>
+    </w:p>
+    <w:p/>
+    <w:p/>
+    <w:p/>
+    <w:p/>
+    <w:p>
+      <w:r>
+        <w:rPr>
+          <w:noProof/>
+        </w:rPr>
+        <w:lastRenderedPageBreak/>
+        <w:drawing>
+          <wp:anchor distT="0" distB="0" distL="114300" distR="114300" simplePos="0" relativeHeight="251662336" behindDoc="0" locked="0" layoutInCell="1" allowOverlap="1" wp14:anchorId="199BBB87" wp14:editId="0675D67B">
+            <wp:simplePos x="0" y="0"/>
+            <wp:positionH relativeFrom="margin">
+              <wp:align>left</wp:align>
+            </wp:positionH>
+            <wp:positionV relativeFrom="paragraph">
+              <wp:posOffset>-572135</wp:posOffset>
+            </wp:positionV>
+            <wp:extent cx="5760720" cy="619760"/>
+            <wp:effectExtent l="0" t="0" r="0" b="8890"/>
+            <wp:wrapNone/>
+            <wp:docPr id="15" name="Obraz 15"/>
+            <wp:cNvGraphicFramePr>
+              <a:graphicFrameLocks xmlns:a="http://schemas.openxmlformats.org/drawingml/2006/main" noChangeAspect="1"/>
+            </wp:cNvGraphicFramePr>
+            <a:graphic xmlns:a="http://schemas.openxmlformats.org/drawingml/2006/main">
+              <a:graphicData uri="http://schemas.openxmlformats.org/drawingml/2006/picture">
+                <pic:pic xmlns:pic="http://schemas.openxmlformats.org/drawingml/2006/picture">
+                  <pic:nvPicPr>
+                    <pic:cNvPr id="1" name=""/>
+                    <pic:cNvPicPr/>
+                  </pic:nvPicPr>
+                  <pic:blipFill>
+                    <a:blip r:embed="rId17" cstate="print">
+                      <a:extLst>
+                        <a:ext uri="{28A0092B-C50C-407E-A947-70E740481C1C}">
+                          <a14:useLocalDpi xmlns:a14="http://schemas.microsoft.com/office/drawing/2010/main" val="0"/>
+                        </a:ext>
+                      </a:extLst>
+                    </a:blip>
+                    <a:stretch>
+                      <a:fillRect/>
+                    </a:stretch>
+                  </pic:blipFill>
+                  <pic:spPr>
+                    <a:xfrm>
+                      <a:off x="0" y="0"/>
+                      <a:ext cx="5760720" cy="619760"/>
+                    </a:xfrm>
+                    <a:prstGeom prst="rect">
+                      <a:avLst/>
+                    </a:prstGeom>
+                  </pic:spPr>
+                </pic:pic>
+              </a:graphicData>
+            </a:graphic>
+          </wp:anchor>
+        </w:drawing>
+      </w:r>
+      <w:r>
+        <w:rPr>
+          <w:noProof/>
+        </w:rPr>
+        <w:drawing>
+          <wp:anchor distT="0" distB="0" distL="114300" distR="114300" simplePos="0" relativeHeight="251663360" behindDoc="0" locked="0" layoutInCell="1" allowOverlap="1" wp14:anchorId="71B1D524" wp14:editId="4E4AC994">
+            <wp:simplePos x="0" y="0"/>
+            <wp:positionH relativeFrom="column">
+              <wp:posOffset>14605</wp:posOffset>
+            </wp:positionH>
+            <wp:positionV relativeFrom="paragraph">
+              <wp:posOffset>125730</wp:posOffset>
+            </wp:positionV>
+            <wp:extent cx="3272394" cy="2289810"/>
+            <wp:effectExtent l="0" t="0" r="4445" b="0"/>
+            <wp:wrapNone/>
+            <wp:docPr id="16" name="Obraz 16"/>
+            <wp:cNvGraphicFramePr>
+              <a:graphicFrameLocks xmlns:a="http://schemas.openxmlformats.org/drawingml/2006/main" noChangeAspect="1"/>
+            </wp:cNvGraphicFramePr>
+            <a:graphic xmlns:a="http://schemas.openxmlformats.org/drawingml/2006/main">
+              <a:graphicData uri="http://schemas.openxmlformats.org/drawingml/2006/picture">
+                <pic:pic xmlns:pic="http://schemas.openxmlformats.org/drawingml/2006/picture">
+                  <pic:nvPicPr>
+                    <pic:cNvPr id="1" name=""/>
+                    <pic:cNvPicPr/>
+                  </pic:nvPicPr>
+                  <pic:blipFill>
+                    <a:blip r:embed="rId18" cstate="print">
+                      <a:extLst>
+                        <a:ext uri="{28A0092B-C50C-407E-A947-70E740481C1C}">
+                          <a14:useLocalDpi xmlns:a14="http://schemas.microsoft.com/office/drawing/2010/main" val="0"/>
+                        </a:ext>
+                      </a:extLst>
+                    </a:blip>
+                    <a:stretch>
+                      <a:fillRect/>
+                    </a:stretch>
+                  </pic:blipFill>
+                  <pic:spPr>
+                    <a:xfrm>
+                      <a:off x="0" y="0"/>
+                      <a:ext cx="3272394" cy="2289810"/>
+                    </a:xfrm>
+                    <a:prstGeom prst="rect">
+                      <a:avLst/>
+                    </a:prstGeom>
+                  </pic:spPr>
+                </pic:pic>
+              </a:graphicData>
+            </a:graphic>
+            <wp14:sizeRelH relativeFrom="margin">
+              <wp14:pctWidth>0</wp14:pctWidth>
+            </wp14:sizeRelH>
+            <wp14:sizeRelV relativeFrom="margin">
+              <wp14:pctHeight>0</wp14:pctHeight>
+            </wp14:sizeRelV>
+          </wp:anchor>
+        </w:drawing>
+      </w:r>
+    </w:p>
+    <w:p/>
+    <w:p/>
+    <w:p/>
+    <w:p/>
+    <w:p/>
+    <w:p/>
+    <w:p/>
+    <w:p/>
+    <w:p>
+      <w:r>
+        <w:rPr>
+          <w:noProof/>
+        </w:rPr>
+        <w:drawing>
+          <wp:anchor distT="0" distB="0" distL="114300" distR="114300" simplePos="0" relativeHeight="251664384" behindDoc="0" locked="0" layoutInCell="1" allowOverlap="1" wp14:anchorId="26240437" wp14:editId="4EC27677">
+            <wp:simplePos x="0" y="0"/>
+            <wp:positionH relativeFrom="margin">
+              <wp:align>right</wp:align>
+            </wp:positionH>
+            <wp:positionV relativeFrom="paragraph">
+              <wp:posOffset>439420</wp:posOffset>
+            </wp:positionV>
+            <wp:extent cx="5760720" cy="991235"/>
+            <wp:effectExtent l="0" t="0" r="0" b="0"/>
+            <wp:wrapNone/>
+            <wp:docPr id="17" name="Obraz 17"/>
+            <wp:cNvGraphicFramePr>
+              <a:graphicFrameLocks xmlns:a="http://schemas.openxmlformats.org/drawingml/2006/main" noChangeAspect="1"/>
+            </wp:cNvGraphicFramePr>
+            <a:graphic xmlns:a="http://schemas.openxmlformats.org/drawingml/2006/main">
+              <a:graphicData uri="http://schemas.openxmlformats.org/drawingml/2006/picture">
+                <pic:pic xmlns:pic="http://schemas.openxmlformats.org/drawingml/2006/picture">
+                  <pic:nvPicPr>
+                    <pic:cNvPr id="1" name=""/>
+                    <pic:cNvPicPr/>
+                  </pic:nvPicPr>
+                  <pic:blipFill>
+                    <a:blip r:embed="rId19" cstate="print">
+                      <a:extLst>
+                        <a:ext uri="{28A0092B-C50C-407E-A947-70E740481C1C}">
+                          <a14:useLocalDpi xmlns:a14="http://schemas.microsoft.com/office/drawing/2010/main" val="0"/>
+                        </a:ext>
+                      </a:extLst>
+                    </a:blip>
+                    <a:stretch>
+                      <a:fillRect/>
+                    </a:stretch>
+                  </pic:blipFill>
+                  <pic:spPr>
+                    <a:xfrm>
+                      <a:off x="0" y="0"/>
+                      <a:ext cx="5760720" cy="991235"/>
+                    </a:xfrm>
+                    <a:prstGeom prst="rect">
+                      <a:avLst/>
+                    </a:prstGeom>
+                  </pic:spPr>
+                </pic:pic>
+              </a:graphicData>
+            </a:graphic>
+          </wp:anchor>
+        </w:drawing>
+      </w:r>
+      <w:proofErr w:type="spellStart"/>
+      <w:r>
+        <w:t>AbstractPreference</w:t>
+      </w:r>
+      <w:proofErr w:type="spellEnd"/>
+      <w:r>
+        <w:t xml:space="preserve"> has a constructor setting a name and calls a </w:t>
+      </w:r>
+      <w:proofErr w:type="spellStart"/>
+      <w:r>
+        <w:t>setEventType</w:t>
+      </w:r>
+      <w:proofErr w:type="spellEnd"/>
+      <w:r>
+        <w:t>() method and it assigns a correct event type depending on the preference.</w:t>
+      </w:r>
+    </w:p>
+    <w:p/>
+    <w:p/>
+    <w:p/>
+    <w:p/>
+    <w:p>
+      <w:r>
+        <w:t xml:space="preserve">Member class is calling the </w:t>
+      </w:r>
+      <w:proofErr w:type="spellStart"/>
+      <w:r>
+        <w:t>getPrefrence</w:t>
+      </w:r>
+      <w:proofErr w:type="spellEnd"/>
+      <w:r>
+        <w:t xml:space="preserve"> method from the </w:t>
+      </w:r>
+      <w:proofErr w:type="spellStart"/>
+      <w:r>
+        <w:t>prefrenceFactory</w:t>
+      </w:r>
+      <w:proofErr w:type="spellEnd"/>
+      <w:r>
+        <w:t>.</w:t>
+      </w:r>
+    </w:p>
+    <w:p>
+      <w:r>
+        <w:t>Testing:</w:t>
+      </w:r>
+    </w:p>
+    <w:tbl>
+      <w:tblPr>
+        <w:tblStyle w:val="Tabela-Siatka"/>
+        <w:tblW w:w="0" w:type="auto"/>
+        <w:tblLook w:val="04A0" w:firstRow="1" w:lastRow="0" w:firstColumn="1" w:lastColumn="0" w:noHBand="0" w:noVBand="1"/>
+      </w:tblPr>
+      <w:tblGrid>
+        <w:gridCol w:w="1525"/>
+        <w:gridCol w:w="5760"/>
+        <w:gridCol w:w="1777"/>
+      </w:tblGrid>
+      <w:tr>
+        <w:tc>
+          <w:tcPr>
+            <w:tcW w:w="1525" w:type="dxa"/>
+          </w:tcPr>
+          <w:p>
+            <w:pPr>
+              <w:jc w:val="center"/>
+              <w:rPr>
+                <w:lang w:val="en-US"/>
+              </w:rPr>
+            </w:pPr>
+            <w:r>
+              <w:rPr>
+                <w:lang w:val="en-US"/>
+              </w:rPr>
+              <w:t>Number</w:t>
+            </w:r>
+          </w:p>
+        </w:tc>
+        <w:tc>
+          <w:tcPr>
+            <w:tcW w:w="5760" w:type="dxa"/>
+          </w:tcPr>
+          <w:p>
+            <w:pPr>
+              <w:jc w:val="center"/>
+              <w:rPr>
+                <w:lang w:val="en-US"/>
+              </w:rPr>
+            </w:pPr>
+            <w:r>
+              <w:rPr>
+                <w:lang w:val="en-US"/>
+              </w:rPr>
+              <w:t>Feature being tested</w:t>
+            </w:r>
+          </w:p>
+        </w:tc>
+        <w:tc>
+          <w:tcPr>
+            <w:tcW w:w="1777" w:type="dxa"/>
+          </w:tcPr>
+          <w:p>
+            <w:pPr>
+              <w:jc w:val="center"/>
+              <w:rPr>
+                <w:lang w:val="en-US"/>
+              </w:rPr>
+            </w:pPr>
+            <w:r>
+              <w:rPr>
+                <w:lang w:val="en-US"/>
+              </w:rPr>
+              <w:t>Passed</w:t>
+            </w:r>
+          </w:p>
+        </w:tc>
+      </w:tr>
+      <w:tr>
+        <w:tc>
+          <w:tcPr>
+            <w:tcW w:w="1525" w:type="dxa"/>
+          </w:tcPr>
+          <w:p>
+            <w:pPr>
+              <w:jc w:val="center"/>
+              <w:rPr>
+                <w:lang w:val="en-US"/>
+              </w:rPr>
+            </w:pPr>
+            <w:r>
+              <w:rPr>
+                <w:lang w:val="en-US"/>
+              </w:rPr>
+              <w:t>1</w:t>
+            </w:r>
+          </w:p>
+        </w:tc>
+        <w:tc>
+          <w:tcPr>
+            <w:tcW w:w="5760" w:type="dxa"/>
+          </w:tcPr>
+          <w:p>
+            <w:pPr>
+              <w:jc w:val="center"/>
+              <w:rPr>
+                <w:lang w:val="en-US"/>
+              </w:rPr>
+            </w:pPr>
+            <w:r>
+              <w:rPr>
+                <w:lang w:val="en-US"/>
+              </w:rPr>
+              <w:t>Creating a new preference and putting it in the hash map</w:t>
+            </w:r>
+          </w:p>
+        </w:tc>
+        <w:tc>
+          <w:tcPr>
+            <w:tcW w:w="1777" w:type="dxa"/>
+          </w:tcPr>
+          <w:p>
+            <w:pPr>
+              <w:jc w:val="center"/>
+              <w:rPr>
+                <w:lang w:val="en-US"/>
+              </w:rPr>
+            </w:pPr>
+            <w:r>
+              <w:rPr>
+                <w:lang w:val="en-US"/>
+              </w:rPr>
+              <w:t>YES</w:t>
+            </w:r>
+          </w:p>
+        </w:tc>
+      </w:tr>
+      <w:tr>
+        <w:tc>
+          <w:tcPr>
+            <w:tcW w:w="1525" w:type="dxa"/>
+          </w:tcPr>
+          <w:p>
+            <w:pPr>
+              <w:jc w:val="center"/>
+              <w:rPr>
+                <w:lang w:val="en-US"/>
+              </w:rPr>
+            </w:pPr>
+            <w:r>
+              <w:rPr>
+                <w:lang w:val="en-US"/>
+              </w:rPr>
+              <w:t>2</w:t>
+            </w:r>
+          </w:p>
+        </w:tc>
+        <w:tc>
+          <w:tcPr>
+            <w:tcW w:w="5760" w:type="dxa"/>
+          </w:tcPr>
+          <w:p>
+            <w:pPr>
+              <w:jc w:val="center"/>
+              <w:rPr>
+                <w:lang w:val="en-US"/>
+              </w:rPr>
+            </w:pPr>
+            <w:r>
+              <w:rPr>
+                <w:lang w:val="en-US"/>
+              </w:rPr>
+              <w:t>Assigning a preference already existing in the hash map</w:t>
+            </w:r>
+          </w:p>
+        </w:tc>
+        <w:tc>
+          <w:tcPr>
+            <w:tcW w:w="1777" w:type="dxa"/>
+          </w:tcPr>
+          <w:p>
+            <w:pPr>
+              <w:jc w:val="center"/>
+              <w:rPr>
+                <w:lang w:val="en-US"/>
+              </w:rPr>
+            </w:pPr>
+            <w:r>
+              <w:rPr>
+                <w:lang w:val="en-US"/>
+              </w:rPr>
+              <w:t>YES</w:t>
+            </w:r>
+          </w:p>
+        </w:tc>
+      </w:tr>
+      <w:tr>
+        <w:tc>
+          <w:tcPr>
+            <w:tcW w:w="1525" w:type="dxa"/>
+          </w:tcPr>
+          <w:p>
+            <w:pPr>
+              <w:jc w:val="center"/>
+              <w:rPr>
+                <w:lang w:val="en-US"/>
+              </w:rPr>
+            </w:pPr>
+            <w:r>
+              <w:rPr>
+                <w:lang w:val="en-US"/>
+              </w:rPr>
+              <w:t>3</w:t>
+            </w:r>
+          </w:p>
+        </w:tc>
+        <w:tc>
+          <w:tcPr>
+            <w:tcW w:w="5760" w:type="dxa"/>
+          </w:tcPr>
+          <w:p>
+            <w:pPr>
+              <w:jc w:val="center"/>
+              <w:rPr>
+                <w:lang w:val="en-US"/>
+              </w:rPr>
+            </w:pPr>
+            <w:r>
+              <w:rPr>
+                <w:lang w:val="en-US"/>
+              </w:rPr>
+              <w:t>Assigning an event type to a preference</w:t>
+            </w:r>
+          </w:p>
+        </w:tc>
+        <w:tc>
+          <w:tcPr>
+            <w:tcW w:w="1777" w:type="dxa"/>
+          </w:tcPr>
+          <w:p>
+            <w:pPr>
+              <w:jc w:val="center"/>
+              <w:rPr>
+                <w:lang w:val="en-US"/>
+              </w:rPr>
+            </w:pPr>
+            <w:r>
+              <w:rPr>
+                <w:lang w:val="en-US"/>
+              </w:rPr>
+              <w:t>YES</w:t>
+            </w:r>
+          </w:p>
+        </w:tc>
+      </w:tr>
+    </w:tbl>
+    <w:p/>
+    <w:p>
+      <w:pPr>
+        <w:spacing w:before="60"/>
+        <w:rPr>
+          <w:rFonts w:ascii="Arial" w:hAnsi="Arial" w:cs="Arial"/>
+        </w:rPr>
+      </w:pPr>
+      <w:bookmarkStart w:id="0" w:name="_GoBack"/>
+      <w:bookmarkEnd w:id="0"/>
+    </w:p>
     <w:sectPr>
-      <w:headerReference w:type="default" r:id="rId14"/>
+      <w:headerReference w:type="default" r:id="rId20"/>
       <w:pgSz w:w="12240" w:h="15840"/>
       <w:pgMar w:top="1440" w:right="1440" w:bottom="1440" w:left="1440" w:header="720" w:footer="720" w:gutter="0"/>
       <w:cols w:space="720"/>
@@ -1633,7 +2671,7 @@
 <w:hdr xmlns:wpc="http://schemas.microsoft.com/office/word/2010/wordprocessingCanvas" xmlns:cx="http://schemas.microsoft.com/office/drawing/2014/chartex" xmlns:cx1="http://schemas.microsoft.com/office/drawing/2015/9/8/chartex" xmlns:cx2="http://schemas.microsoft.com/office/drawing/2015/10/21/chartex" xmlns:cx3="http://schemas.microsoft.com/office/drawing/2016/5/9/chartex" xmlns:cx4="http://schemas.microsoft.com/office/drawing/2016/5/10/chartex" xmlns:cx5="http://schemas.microsoft.com/office/drawing/2016/5/11/chartex" xmlns:cx6="http://schemas.microsoft.com/office/drawing/2016/5/12/chartex" xmlns:cx7="http://schemas.microsoft.com/office/drawing/2016/5/13/chartex" xmlns:cx8="http://schemas.microsoft.com/office/drawing/2016/5/14/chartex" xmlns:mc="http://schemas.openxmlformats.org/markup-compatibility/2006" xmlns:aink="http://schemas.microsoft.com/office/drawing/2016/ink" xmlns:am3d="http://schemas.microsoft.com/office/drawing/2017/model3d" xmlns:o="urn:schemas-microsoft-com:office:office" xmlns:r="http://schemas.openxmlformats.org/officeDocument/2006/relationships" xmlns:m="http://schemas.openxmlformats.org/officeDocument/2006/math" xmlns:v="urn:schemas-microsoft-com:vml" xmlns:wp14="http://schemas.microsoft.com/office/word/2010/wordprocessingDrawing" xmlns:wp="http://schemas.openxmlformats.org/drawingml/2006/wordprocessingDrawing" xmlns:w10="urn:schemas-microsoft-com:office:word" xmlns:w="http://schemas.openxmlformats.org/wordprocessingml/2006/main" xmlns:w14="http://schemas.microsoft.com/office/word/2010/wordml" xmlns:w15="http://schemas.microsoft.com/office/word/2012/wordml" xmlns:w16cid="http://schemas.microsoft.com/office/word/2016/wordml/cid" xmlns:w16se="http://schemas.microsoft.com/office/word/2015/wordml/symex" xmlns:wpg="http://schemas.microsoft.com/office/word/2010/wordprocessingGroup" xmlns:wpi="http://schemas.microsoft.com/office/word/2010/wordprocessingInk" xmlns:wne="http://schemas.microsoft.com/office/word/2006/wordml" xmlns:wps="http://schemas.microsoft.com/office/word/2010/wordprocessingShape" mc:Ignorable="w14 w15 w16se w16cid wp14">
   <w:p>
     <w:pPr>
-      <w:pStyle w:val="Header"/>
+      <w:pStyle w:val="Nagwek"/>
       <w:tabs>
         <w:tab w:val="right" w:pos="9071"/>
       </w:tabs>
@@ -1770,7 +2808,7 @@
   </w:p>
   <w:p>
     <w:pPr>
-      <w:pStyle w:val="Header"/>
+      <w:pStyle w:val="Nagwek"/>
       <w:tabs>
         <w:tab w:val="right" w:pos="9071"/>
       </w:tabs>
@@ -1839,7 +2877,7 @@
   </w:p>
   <w:tbl>
     <w:tblPr>
-      <w:tblStyle w:val="TableGrid"/>
+      <w:tblStyle w:val="Tabela-Siatka"/>
       <w:tblW w:w="7161" w:type="dxa"/>
       <w:tblBorders>
         <w:top w:val="none" w:sz="0" w:space="0" w:color="auto"/>
@@ -1867,7 +2905,7 @@
         </w:tcPr>
         <w:p>
           <w:pPr>
-            <w:pStyle w:val="Header"/>
+            <w:pStyle w:val="Nagwek"/>
             <w:tabs>
               <w:tab w:val="right" w:pos="9071"/>
             </w:tabs>
@@ -1897,7 +2935,7 @@
         </w:tcPr>
         <w:p>
           <w:pPr>
-            <w:pStyle w:val="Header"/>
+            <w:pStyle w:val="Nagwek"/>
             <w:jc w:val="both"/>
             <w:rPr>
               <w:color w:val="FF0000"/>
@@ -1909,7 +2947,7 @@
   </w:tbl>
   <w:p>
     <w:pPr>
-      <w:pStyle w:val="Header"/>
+      <w:pStyle w:val="Nagwek"/>
       <w:tabs>
         <w:tab w:val="right" w:pos="9071"/>
       </w:tabs>
@@ -1924,12 +2962,12 @@
   </w:p>
   <w:p>
     <w:pPr>
-      <w:pStyle w:val="Header"/>
+      <w:pStyle w:val="Nagwek"/>
     </w:pPr>
   </w:p>
   <w:p>
     <w:pPr>
-      <w:pStyle w:val="Header"/>
+      <w:pStyle w:val="Nagwek"/>
     </w:pPr>
   </w:p>
 </w:hdr>
@@ -2107,7 +3145,7 @@
     <w:lsdException w:name="Table Web 2" w:semiHidden="1" w:unhideWhenUsed="1"/>
     <w:lsdException w:name="Table Web 3" w:semiHidden="1" w:unhideWhenUsed="1"/>
     <w:lsdException w:name="Balloon Text" w:semiHidden="1" w:unhideWhenUsed="1"/>
-    <w:lsdException w:name="Table Grid" w:uiPriority="0"/>
+    <w:lsdException w:name="Table Grid" w:uiPriority="39"/>
     <w:lsdException w:name="Table Theme" w:semiHidden="1" w:unhideWhenUsed="1"/>
     <w:lsdException w:name="Placeholder Text" w:semiHidden="1"/>
     <w:lsdException w:name="No Spacing" w:uiPriority="1" w:qFormat="1"/>
@@ -2329,15 +3367,15 @@
     <w:lsdException w:name="Hashtag" w:semiHidden="1" w:unhideWhenUsed="1"/>
     <w:lsdException w:name="Unresolved Mention" w:semiHidden="1" w:unhideWhenUsed="1"/>
   </w:latentStyles>
-  <w:style w:type="paragraph" w:default="1" w:styleId="Normal">
+  <w:style w:type="paragraph" w:default="1" w:styleId="Normalny">
     <w:name w:val="Normal"/>
     <w:qFormat/>
   </w:style>
-  <w:style w:type="paragraph" w:styleId="Heading1">
+  <w:style w:type="paragraph" w:styleId="Nagwek1">
     <w:name w:val="heading 1"/>
-    <w:basedOn w:val="Normal"/>
-    <w:next w:val="Normal"/>
-    <w:link w:val="Heading1Char"/>
+    <w:basedOn w:val="Normalny"/>
+    <w:next w:val="Normalny"/>
+    <w:link w:val="Nagwek1Znak"/>
     <w:uiPriority w:val="9"/>
     <w:qFormat/>
     <w:rsid w:val="0044151C"/>
@@ -2354,13 +3392,13 @@
       <w:szCs w:val="32"/>
     </w:rPr>
   </w:style>
-  <w:style w:type="character" w:default="1" w:styleId="DefaultParagraphFont">
+  <w:style w:type="character" w:default="1" w:styleId="Domylnaczcionkaakapitu">
     <w:name w:val="Default Paragraph Font"/>
     <w:uiPriority w:val="1"/>
     <w:semiHidden/>
     <w:unhideWhenUsed/>
   </w:style>
-  <w:style w:type="table" w:default="1" w:styleId="TableNormal">
+  <w:style w:type="table" w:default="1" w:styleId="Standardowy">
     <w:name w:val="Normal Table"/>
     <w:uiPriority w:val="99"/>
     <w:semiHidden/>
@@ -2375,17 +3413,17 @@
       </w:tblCellMar>
     </w:tblPr>
   </w:style>
-  <w:style w:type="numbering" w:default="1" w:styleId="NoList">
+  <w:style w:type="numbering" w:default="1" w:styleId="Bezlisty">
     <w:name w:val="No List"/>
     <w:uiPriority w:val="99"/>
     <w:semiHidden/>
     <w:unhideWhenUsed/>
   </w:style>
-  <w:style w:type="paragraph" w:styleId="Title">
+  <w:style w:type="paragraph" w:styleId="Tytu">
     <w:name w:val="Title"/>
-    <w:basedOn w:val="Normal"/>
-    <w:next w:val="Normal"/>
-    <w:link w:val="TitleChar"/>
+    <w:basedOn w:val="Normalny"/>
+    <w:next w:val="Normalny"/>
+    <w:link w:val="TytuZnak"/>
     <w:uiPriority w:val="10"/>
     <w:qFormat/>
     <w:rsid w:val="009B0268"/>
@@ -2401,10 +3439,10 @@
       <w:szCs w:val="56"/>
     </w:rPr>
   </w:style>
-  <w:style w:type="character" w:customStyle="1" w:styleId="TitleChar">
-    <w:name w:val="Title Char"/>
-    <w:basedOn w:val="DefaultParagraphFont"/>
-    <w:link w:val="Title"/>
+  <w:style w:type="character" w:customStyle="1" w:styleId="TytuZnak">
+    <w:name w:val="Tytuł Znak"/>
+    <w:basedOn w:val="Domylnaczcionkaakapitu"/>
+    <w:link w:val="Tytu"/>
     <w:uiPriority w:val="10"/>
     <w:rsid w:val="009B0268"/>
     <w:rPr>
@@ -2415,10 +3453,10 @@
       <w:szCs w:val="56"/>
     </w:rPr>
   </w:style>
-  <w:style w:type="paragraph" w:styleId="Header">
+  <w:style w:type="paragraph" w:styleId="Nagwek">
     <w:name w:val="header"/>
-    <w:basedOn w:val="Normal"/>
-    <w:link w:val="HeaderChar"/>
+    <w:basedOn w:val="Normalny"/>
+    <w:link w:val="NagwekZnak"/>
     <w:uiPriority w:val="21"/>
     <w:unhideWhenUsed/>
     <w:rsid w:val="009B0268"/>
@@ -2430,17 +3468,17 @@
       <w:spacing w:after="0" w:line="240" w:lineRule="auto"/>
     </w:pPr>
   </w:style>
-  <w:style w:type="character" w:customStyle="1" w:styleId="HeaderChar">
-    <w:name w:val="Header Char"/>
-    <w:basedOn w:val="DefaultParagraphFont"/>
-    <w:link w:val="Header"/>
+  <w:style w:type="character" w:customStyle="1" w:styleId="NagwekZnak">
+    <w:name w:val="Nagłówek Znak"/>
+    <w:basedOn w:val="Domylnaczcionkaakapitu"/>
+    <w:link w:val="Nagwek"/>
     <w:uiPriority w:val="21"/>
     <w:rsid w:val="009B0268"/>
   </w:style>
-  <w:style w:type="paragraph" w:styleId="Footer">
+  <w:style w:type="paragraph" w:styleId="Stopka">
     <w:name w:val="footer"/>
-    <w:basedOn w:val="Normal"/>
-    <w:link w:val="FooterChar"/>
+    <w:basedOn w:val="Normalny"/>
+    <w:link w:val="StopkaZnak"/>
     <w:uiPriority w:val="99"/>
     <w:unhideWhenUsed/>
     <w:rsid w:val="009B0268"/>
@@ -2452,16 +3490,17 @@
       <w:spacing w:after="0" w:line="240" w:lineRule="auto"/>
     </w:pPr>
   </w:style>
-  <w:style w:type="character" w:customStyle="1" w:styleId="FooterChar">
-    <w:name w:val="Footer Char"/>
-    <w:basedOn w:val="DefaultParagraphFont"/>
-    <w:link w:val="Footer"/>
+  <w:style w:type="character" w:customStyle="1" w:styleId="StopkaZnak">
+    <w:name w:val="Stopka Znak"/>
+    <w:basedOn w:val="Domylnaczcionkaakapitu"/>
+    <w:link w:val="Stopka"/>
     <w:uiPriority w:val="99"/>
     <w:rsid w:val="009B0268"/>
   </w:style>
-  <w:style w:type="table" w:styleId="TableGrid">
+  <w:style w:type="table" w:styleId="Tabela-Siatka">
     <w:name w:val="Table Grid"/>
-    <w:basedOn w:val="TableNormal"/>
+    <w:basedOn w:val="Standardowy"/>
+    <w:uiPriority w:val="39"/>
     <w:rsid w:val="009B0268"/>
     <w:pPr>
       <w:spacing w:after="0" w:line="240" w:lineRule="atLeast"/>
@@ -2504,10 +3543,10 @@
       <w:bdr w:val="nil"/>
     </w:rPr>
   </w:style>
-  <w:style w:type="character" w:customStyle="1" w:styleId="Heading1Char">
-    <w:name w:val="Heading 1 Char"/>
-    <w:basedOn w:val="DefaultParagraphFont"/>
-    <w:link w:val="Heading1"/>
+  <w:style w:type="character" w:customStyle="1" w:styleId="Nagwek1Znak">
+    <w:name w:val="Nagłówek 1 Znak"/>
+    <w:basedOn w:val="Domylnaczcionkaakapitu"/>
+    <w:link w:val="Nagwek1"/>
     <w:uiPriority w:val="9"/>
     <w:rsid w:val="0044151C"/>
     <w:rPr>

</xml_diff>